<commit_message>
Project Doc File Updated
</commit_message>
<xml_diff>
--- a/Project1.docx
+++ b/Project1.docx
@@ -125,7 +125,26 @@
           <w:lang w:val="en-US"/>
         </w:rPr>
         <w:tab/>
-        <w:t xml:space="preserve">TeachId  </w:t>
+      </w:r>
+      <w:proofErr w:type="spellStart"/>
+      <w:r>
+        <w:rPr>
+          <w:rFonts w:ascii="Arial" w:hAnsi="Arial" w:cs="Arial"/>
+          <w:sz w:val="24"/>
+          <w:szCs w:val="24"/>
+          <w:lang w:val="en-US"/>
+        </w:rPr>
+        <w:t>TeachId</w:t>
+      </w:r>
+      <w:proofErr w:type="spellEnd"/>
+      <w:r>
+        <w:rPr>
+          <w:rFonts w:ascii="Arial" w:hAnsi="Arial" w:cs="Arial"/>
+          <w:sz w:val="24"/>
+          <w:szCs w:val="24"/>
+          <w:lang w:val="en-US"/>
+        </w:rPr>
+        <w:t xml:space="preserve">  </w:t>
       </w:r>
       <w:r>
         <w:rPr>
@@ -164,7 +183,26 @@
           <w:lang w:val="en-US"/>
         </w:rPr>
         <w:tab/>
-        <w:t xml:space="preserve">TeachName </w:t>
+      </w:r>
+      <w:proofErr w:type="spellStart"/>
+      <w:r>
+        <w:rPr>
+          <w:rFonts w:ascii="Arial" w:hAnsi="Arial" w:cs="Arial"/>
+          <w:sz w:val="24"/>
+          <w:szCs w:val="24"/>
+          <w:lang w:val="en-US"/>
+        </w:rPr>
+        <w:t>TeachName</w:t>
+      </w:r>
+      <w:proofErr w:type="spellEnd"/>
+      <w:r>
+        <w:rPr>
+          <w:rFonts w:ascii="Arial" w:hAnsi="Arial" w:cs="Arial"/>
+          <w:sz w:val="24"/>
+          <w:szCs w:val="24"/>
+          <w:lang w:val="en-US"/>
+        </w:rPr>
+        <w:t xml:space="preserve"> </w:t>
       </w:r>
       <w:r>
         <w:rPr>
@@ -256,7 +294,31 @@
           <w:szCs w:val="24"/>
           <w:lang w:val="en-US"/>
         </w:rPr>
-        <w:t xml:space="preserve"> Create a class TeachRecord with following functions</w:t>
+        <w:t xml:space="preserve"> Create a class </w:t>
+      </w:r>
+      <w:proofErr w:type="spellStart"/>
+      <w:r>
+        <w:rPr>
+          <w:rFonts w:ascii="Arial" w:hAnsi="Arial" w:cs="Arial"/>
+          <w:b/>
+          <w:bCs/>
+          <w:sz w:val="24"/>
+          <w:szCs w:val="24"/>
+          <w:lang w:val="en-US"/>
+        </w:rPr>
+        <w:t>TeachRecord</w:t>
+      </w:r>
+      <w:proofErr w:type="spellEnd"/>
+      <w:r>
+        <w:rPr>
+          <w:rFonts w:ascii="Arial" w:hAnsi="Arial" w:cs="Arial"/>
+          <w:b/>
+          <w:bCs/>
+          <w:sz w:val="24"/>
+          <w:szCs w:val="24"/>
+          <w:lang w:val="en-US"/>
+        </w:rPr>
+        <w:t xml:space="preserve"> with following functions</w:t>
       </w:r>
     </w:p>
     <w:p>
@@ -273,14 +335,25 @@
           <w:lang w:val="en-US"/>
         </w:rPr>
       </w:pPr>
-      <w:r>
-        <w:rPr>
-          <w:rFonts w:ascii="Arial" w:hAnsi="Arial" w:cs="Arial"/>
-          <w:sz w:val="24"/>
-          <w:szCs w:val="24"/>
-          <w:lang w:val="en-US"/>
-        </w:rPr>
-        <w:t>addteach(Teacher teach) – Writes in a file Teacher Records using teacher object as an argument about Teacher Id, Teacher Name and Teacher Section.</w:t>
+      <w:proofErr w:type="spellStart"/>
+      <w:r>
+        <w:rPr>
+          <w:rFonts w:ascii="Arial" w:hAnsi="Arial" w:cs="Arial"/>
+          <w:sz w:val="24"/>
+          <w:szCs w:val="24"/>
+          <w:lang w:val="en-US"/>
+        </w:rPr>
+        <w:t>addteach</w:t>
+      </w:r>
+      <w:proofErr w:type="spellEnd"/>
+      <w:r>
+        <w:rPr>
+          <w:rFonts w:ascii="Arial" w:hAnsi="Arial" w:cs="Arial"/>
+          <w:sz w:val="24"/>
+          <w:szCs w:val="24"/>
+          <w:lang w:val="en-US"/>
+        </w:rPr>
+        <w:t>(Teacher teach) – Writes in a file Teacher Records using teacher object as an argument about Teacher Id, Teacher Name and Teacher Section.</w:t>
       </w:r>
     </w:p>
     <w:p>
@@ -297,14 +370,45 @@
           <w:lang w:val="en-US"/>
         </w:rPr>
       </w:pPr>
-      <w:r>
-        <w:rPr>
-          <w:rFonts w:ascii="Arial" w:hAnsi="Arial" w:cs="Arial"/>
-          <w:sz w:val="24"/>
-          <w:szCs w:val="24"/>
-          <w:lang w:val="en-US"/>
-        </w:rPr>
-        <w:t xml:space="preserve">delteach(int teacherid) – Read Teacher Records file, stores all lines of files and matches the teacher id to be deleted with argument. Once the id is found </w:t>
+      <w:proofErr w:type="spellStart"/>
+      <w:r>
+        <w:rPr>
+          <w:rFonts w:ascii="Arial" w:hAnsi="Arial" w:cs="Arial"/>
+          <w:sz w:val="24"/>
+          <w:szCs w:val="24"/>
+          <w:lang w:val="en-US"/>
+        </w:rPr>
+        <w:t>delteach</w:t>
+      </w:r>
+      <w:proofErr w:type="spellEnd"/>
+      <w:r>
+        <w:rPr>
+          <w:rFonts w:ascii="Arial" w:hAnsi="Arial" w:cs="Arial"/>
+          <w:sz w:val="24"/>
+          <w:szCs w:val="24"/>
+          <w:lang w:val="en-US"/>
+        </w:rPr>
+        <w:t xml:space="preserve">(int </w:t>
+      </w:r>
+      <w:proofErr w:type="spellStart"/>
+      <w:r>
+        <w:rPr>
+          <w:rFonts w:ascii="Arial" w:hAnsi="Arial" w:cs="Arial"/>
+          <w:sz w:val="24"/>
+          <w:szCs w:val="24"/>
+          <w:lang w:val="en-US"/>
+        </w:rPr>
+        <w:t>teacherid</w:t>
+      </w:r>
+      <w:proofErr w:type="spellEnd"/>
+      <w:r>
+        <w:rPr>
+          <w:rFonts w:ascii="Arial" w:hAnsi="Arial" w:cs="Arial"/>
+          <w:sz w:val="24"/>
+          <w:szCs w:val="24"/>
+          <w:lang w:val="en-US"/>
+        </w:rPr>
+        <w:t xml:space="preserve">) – Read Teacher Records file, stores all lines of files and matches the teacher id to be deleted with argument. Once the id is found </w:t>
       </w:r>
       <w:r>
         <w:rPr>
@@ -330,14 +434,25 @@
           <w:lang w:val="en-US"/>
         </w:rPr>
       </w:pPr>
-      <w:r>
-        <w:rPr>
-          <w:rFonts w:ascii="Arial" w:hAnsi="Arial" w:cs="Arial"/>
-          <w:sz w:val="24"/>
-          <w:szCs w:val="24"/>
-          <w:lang w:val="en-US"/>
-        </w:rPr>
-        <w:t>DisplayRecords() – Reads and prints all the text on the console window.</w:t>
+      <w:proofErr w:type="spellStart"/>
+      <w:r>
+        <w:rPr>
+          <w:rFonts w:ascii="Arial" w:hAnsi="Arial" w:cs="Arial"/>
+          <w:sz w:val="24"/>
+          <w:szCs w:val="24"/>
+          <w:lang w:val="en-US"/>
+        </w:rPr>
+        <w:t>DisplayRecords</w:t>
+      </w:r>
+      <w:proofErr w:type="spellEnd"/>
+      <w:r>
+        <w:rPr>
+          <w:rFonts w:ascii="Arial" w:hAnsi="Arial" w:cs="Arial"/>
+          <w:sz w:val="24"/>
+          <w:szCs w:val="24"/>
+          <w:lang w:val="en-US"/>
+        </w:rPr>
+        <w:t>() – Reads and prints all the text on the console window.</w:t>
       </w:r>
     </w:p>
     <w:p>
@@ -564,6 +679,17 @@
           <w:lang w:val="en-US"/>
         </w:rPr>
         <w:t xml:space="preserve">GitHub Link - </w:t>
+      </w:r>
+      <w:r>
+        <w:rPr>
+          <w:rFonts w:ascii="Arial" w:hAnsi="Arial" w:cs="Arial"/>
+          <w:b/>
+          <w:bCs/>
+          <w:sz w:val="24"/>
+          <w:szCs w:val="24"/>
+          <w:lang w:val="en-US"/>
+        </w:rPr>
+        <w:t>https://github.com/abhip-singh/ProjectCrudTeacher</w:t>
       </w:r>
     </w:p>
     <w:sectPr>

</xml_diff>